<commit_message>
Improved spelling and comments
</commit_message>
<xml_diff>
--- a/Assignment week 3/Lab3_report.docx
+++ b/Assignment week 3/Lab3_report.docx
@@ -38,7 +38,49 @@
         <w:rPr>
           <w:lang w:val="en-US"/>
         </w:rPr>
-        <w:t>Dominik Safaric, Nian Liu, Guy Rombaut, Bas Meesters</w:t>
+        <w:t xml:space="preserve">Dominik </w:t>
+      </w:r>
+      <w:proofErr w:type="spellStart"/>
+      <w:r>
+        <w:rPr>
+          <w:lang w:val="en-US"/>
+        </w:rPr>
+        <w:t>Safaric</w:t>
+      </w:r>
+      <w:proofErr w:type="spellEnd"/>
+      <w:r>
+        <w:rPr>
+          <w:lang w:val="en-US"/>
+        </w:rPr>
+        <w:t xml:space="preserve">, </w:t>
+      </w:r>
+      <w:proofErr w:type="spellStart"/>
+      <w:r>
+        <w:rPr>
+          <w:lang w:val="en-US"/>
+        </w:rPr>
+        <w:t>Nian</w:t>
+      </w:r>
+      <w:proofErr w:type="spellEnd"/>
+      <w:r>
+        <w:rPr>
+          <w:lang w:val="en-US"/>
+        </w:rPr>
+        <w:t xml:space="preserve"> Liu, Guy </w:t>
+      </w:r>
+      <w:proofErr w:type="spellStart"/>
+      <w:r>
+        <w:rPr>
+          <w:lang w:val="en-US"/>
+        </w:rPr>
+        <w:t>Rombaut</w:t>
+      </w:r>
+      <w:proofErr w:type="spellEnd"/>
+      <w:r>
+        <w:rPr>
+          <w:lang w:val="en-US"/>
+        </w:rPr>
+        <w:t>, Bas Meesters</w:t>
       </w:r>
     </w:p>
     <w:p>
@@ -98,7 +140,43 @@
         <w:rPr>
           <w:lang w:val="en-US"/>
         </w:rPr>
-        <w:t xml:space="preserve">The test implication function check if you evaluate all of the possibilities of both functions and zip them together if (not function1 || f2) holds for all evaluations. This should be the case for implications. </w:t>
+        <w:t xml:space="preserve">The test </w:t>
+      </w:r>
+      <w:r>
+        <w:rPr>
+          <w:lang w:val="en-US"/>
+        </w:rPr>
+        <w:t>entails</w:t>
+      </w:r>
+      <w:r>
+        <w:rPr>
+          <w:lang w:val="en-US"/>
+        </w:rPr>
+        <w:t xml:space="preserve"> function check</w:t>
+      </w:r>
+      <w:r>
+        <w:rPr>
+          <w:lang w:val="en-US"/>
+        </w:rPr>
+        <w:t>s</w:t>
+      </w:r>
+      <w:r>
+        <w:rPr>
+          <w:lang w:val="en-US"/>
+        </w:rPr>
+        <w:t xml:space="preserve"> if you evaluate all of the possibilities of both functions and zip them together if (not function1 || f2) holds for all evaluations. This should be the case for </w:t>
+      </w:r>
+      <w:r>
+        <w:rPr>
+          <w:lang w:val="en-US"/>
+        </w:rPr>
+        <w:t>when a formula entails another one</w:t>
+      </w:r>
+      <w:r>
+        <w:rPr>
+          <w:lang w:val="en-US"/>
+        </w:rPr>
+        <w:t xml:space="preserve">. </w:t>
       </w:r>
       <w:r>
         <w:rPr>
@@ -136,8 +214,6 @@
         </w:rPr>
         <w:t>. We applied the generator a few times and it gave all passing results.</w:t>
       </w:r>
-      <w:bookmarkStart w:id="0" w:name="_GoBack"/>
-      <w:bookmarkEnd w:id="0"/>
     </w:p>
     <w:p>
       <w:pPr>
@@ -186,7 +262,21 @@
         <w:rPr>
           <w:lang w:val="en-US"/>
         </w:rPr>
-        <w:t>Time spent: It took some time to use the random functions correctly. The testable properties were pretty fast found. So total amount of time is something around 45 minutes.</w:t>
+        <w:t>Time spent: It took some time to use the random functions correctly. The testable properties were pretty fast found. So total amount of time is something around 45</w:t>
+      </w:r>
+      <w:r>
+        <w:rPr>
+          <w:lang w:val="en-US"/>
+        </w:rPr>
+        <w:t xml:space="preserve"> – 60 </w:t>
+      </w:r>
+      <w:bookmarkStart w:id="0" w:name="_GoBack"/>
+      <w:bookmarkEnd w:id="0"/>
+      <w:r>
+        <w:rPr>
+          <w:lang w:val="en-US"/>
+        </w:rPr>
+        <w:t xml:space="preserve"> minutes.</w:t>
       </w:r>
     </w:p>
     <w:p>
@@ -208,7 +298,35 @@
         <w:rPr>
           <w:lang w:val="en-US"/>
         </w:rPr>
-        <w:t>Again, the testable properties were mostly based on the information given in the lecture. The pre and post conditions of the CNF formula helped in creating testable properties. All properties test if a function in CNF is logically equivalent to the original formula, the arrow free formula, the NNF of the formula and if applying the CNF function again on a formula already in CNF also gives a logically equivalent formula. We created a testable property allProps out of the previous mentioned properties and used it in our test generator. The test generator uses the test function given in Week3.hs to 100 random formulas created by getRandomFs. We used it a few times and all gave passing results.</w:t>
+        <w:t xml:space="preserve">Again, the testable properties were mostly based on the information given in the lecture. The pre and post conditions of the CNF formula helped in creating testable properties. All properties test if a function in CNF is logically equivalent to the original formula, the arrow free formula, the NNF of the formula and if applying the CNF function again on a formula already in CNF also gives a logically equivalent formula. We created a testable property </w:t>
+      </w:r>
+      <w:proofErr w:type="spellStart"/>
+      <w:r>
+        <w:rPr>
+          <w:lang w:val="en-US"/>
+        </w:rPr>
+        <w:t>allProps</w:t>
+      </w:r>
+      <w:proofErr w:type="spellEnd"/>
+      <w:r>
+        <w:rPr>
+          <w:lang w:val="en-US"/>
+        </w:rPr>
+        <w:t xml:space="preserve"> out of the previous mentioned properties and used it in our test generator. The test generator uses the test function given in Week3.hs to 100 random formulas created by </w:t>
+      </w:r>
+      <w:proofErr w:type="spellStart"/>
+      <w:r>
+        <w:rPr>
+          <w:lang w:val="en-US"/>
+        </w:rPr>
+        <w:t>getRandomFs</w:t>
+      </w:r>
+      <w:proofErr w:type="spellEnd"/>
+      <w:r>
+        <w:rPr>
+          <w:lang w:val="en-US"/>
+        </w:rPr>
+        <w:t>. We used it a few times and all gave passing results.</w:t>
       </w:r>
     </w:p>
     <w:p>

</xml_diff>